<commit_message>
Add BED file example loading to GM howto
</commit_message>
<xml_diff>
--- a/goldmine/docs/goldmine.docx
+++ b/goldmine/docs/goldmine.docx
@@ -95,7 +95,7 @@
         <w:pStyle w:val="Date"/>
       </w:pPr>
       <w:r>
-        <w:t xml:space="preserve">2016-01-24</w:t>
+        <w:t xml:space="preserve">2016-04-22</w:t>
       </w:r>
     </w:p>
     <w:p>
@@ -1372,13 +1372,23 @@
       </w:r>
     </w:p>
     <w:p>
+      <w:pPr>
+        <w:pStyle w:val="Heading3"/>
+      </w:pPr>
+      <w:bookmarkStart w:id="33" w:name="feature-sets-available-from-the-ucsc-table-set"/>
+      <w:bookmarkEnd w:id="33"/>
+      <w:r>
+        <w:t xml:space="preserve">Feature Sets Available from the UCSC Table Set</w:t>
+      </w:r>
+    </w:p>
+    <w:p>
       <w:r>
         <w:t xml:space="preserve">In addition to gene models, Goldmine can report annotation and overlap with any feature set available from UCSC. Please see the</w:t>
       </w:r>
       <w:r>
         <w:t xml:space="preserve"> </w:t>
       </w:r>
-      <w:hyperlink r:id="rId33">
+      <w:hyperlink r:id="rId34">
         <w:r>
           <w:rPr>
             <w:rStyle w:val="Link"/>
@@ -1804,7 +1814,7 @@
         <w:rPr>
           <w:rStyle w:val="VerbatimChar"/>
         </w:rPr>
-        <w:t xml:space="preserve">Read 76.6% of 1867665 rows</w:t>
+        <w:t xml:space="preserve">Read 80.8% of 1867665 rows</w:t>
       </w:r>
       <w:r>
         <w:br w:type="textWrapping"/>
@@ -1840,34 +1850,25 @@
         <w:rPr>
           <w:rStyle w:val="VerbatimChar"/>
         </w:rPr>
-        <w:t xml:space="preserve">Read 34.0% of 4380444 rows</w:t>
-      </w:r>
-      <w:r>
-        <w:br w:type="textWrapping"/>
-      </w:r>
-      <w:r>
-        <w:rPr>
-          <w:rStyle w:val="VerbatimChar"/>
-        </w:rPr>
-        <w:t xml:space="preserve">Read 67.6% of 4380444 rows</w:t>
-      </w:r>
-      <w:r>
-        <w:br w:type="textWrapping"/>
-      </w:r>
-      <w:r>
-        <w:rPr>
-          <w:rStyle w:val="VerbatimChar"/>
-        </w:rPr>
-        <w:t xml:space="preserve">Read 99.5% of 4380444 rows</w:t>
-      </w:r>
-      <w:r>
-        <w:br w:type="textWrapping"/>
-      </w:r>
-      <w:r>
-        <w:rPr>
-          <w:rStyle w:val="VerbatimChar"/>
-        </w:rPr>
-        <w:t xml:space="preserve">Read 4380444 rows and 9 (of 9) columns from 0.257 GB file in 00:00:07</w:t>
+        <w:t xml:space="preserve">Read 38.8% of 4380444 rows</w:t>
+      </w:r>
+      <w:r>
+        <w:br w:type="textWrapping"/>
+      </w:r>
+      <w:r>
+        <w:rPr>
+          <w:rStyle w:val="VerbatimChar"/>
+        </w:rPr>
+        <w:t xml:space="preserve">Read 77.6% of 4380444 rows</w:t>
+      </w:r>
+      <w:r>
+        <w:br w:type="textWrapping"/>
+      </w:r>
+      <w:r>
+        <w:rPr>
+          <w:rStyle w:val="VerbatimChar"/>
+        </w:rPr>
+        <w:t xml:space="preserve">Read 4380444 rows and 9 (of 9) columns from 0.257 GB file in 00:00:06</w:t>
       </w:r>
     </w:p>
     <w:p>
@@ -2009,8 +2010,54 @@
       </w:r>
     </w:p>
     <w:p>
-      <w:r>
-        <w:t xml:space="preserve">When all feature sets of interest have been joined into an R list object, this object can be provided to the "features" option of goldmine() and annotation performed. In this example we also use the ENSEMBL genes.</w:t>
+      <w:pPr>
+        <w:pStyle w:val="Heading3"/>
+      </w:pPr>
+      <w:bookmarkStart w:id="35" w:name="loading-of-external-feature-databases"/>
+      <w:bookmarkEnd w:id="35"/>
+      <w:r>
+        <w:t xml:space="preserve">Loading of External Feature Databases</w:t>
+      </w:r>
+    </w:p>
+    <w:p>
+      <w:r>
+        <w:t xml:space="preserve">Goldmine is in no way limited to using data from the UCSC tables. Any set of reference genomic ranges from any source can be loaded, for example, from BED files. Here we show an example of loading data from the</w:t>
+      </w:r>
+      <w:r>
+        <w:t xml:space="preserve"> </w:t>
+      </w:r>
+      <w:hyperlink r:id="rId36">
+        <w:r>
+          <w:rPr>
+            <w:rStyle w:val="Link"/>
+          </w:rPr>
+          <w:t xml:space="preserve">Roadmap Epigenomics Project</w:t>
+        </w:r>
+      </w:hyperlink>
+      <w:r>
+        <w:t xml:space="preserve">.</w:t>
+      </w:r>
+    </w:p>
+    <w:p>
+      <w:r>
+        <w:t xml:space="preserve">In this example, we are interested in how DMRs may overlap and interact with known regulatory regions. The Roadmap Epigenomics Project produced uniform runs of</w:t>
+      </w:r>
+      <w:r>
+        <w:t xml:space="preserve"> </w:t>
+      </w:r>
+      <w:hyperlink r:id="rId37">
+        <w:r>
+          <w:rPr>
+            <w:rStyle w:val="Link"/>
+          </w:rPr>
+          <w:t xml:space="preserve">ChromHMM</w:t>
+        </w:r>
+      </w:hyperlink>
+      <w:r>
+        <w:t xml:space="preserve"> </w:t>
+      </w:r>
+      <w:r>
+        <w:t xml:space="preserve">for all tissues, including the CD4+ and CD8+ T cells. BED files of these chromatin state annotations, which are derived from combinations of histone marks, are available for all tissues. Here, we download the state segmentation BED files, subset them to the enhancer class (State 7), and will use this map of enhancers as a feature set for the Goldmine annotation run.</w:t>
       </w:r>
     </w:p>
     <w:p>
@@ -2021,19 +2068,19 @@
         <w:rPr>
           <w:rStyle w:val="NormalTok"/>
         </w:rPr>
-        <w:t xml:space="preserve">gm &lt;-</w:t>
-      </w:r>
-      <w:r>
-        <w:rPr>
-          <w:rStyle w:val="StringTok"/>
-        </w:rPr>
-        <w:t xml:space="preserve"> </w:t>
-      </w:r>
-      <w:r>
-        <w:rPr>
-          <w:rStyle w:val="KeywordTok"/>
-        </w:rPr>
-        <w:t xml:space="preserve">goldmine</w:t>
+        <w:t xml:space="preserve">cd8_states &lt;-</w:t>
+      </w:r>
+      <w:r>
+        <w:rPr>
+          <w:rStyle w:val="StringTok"/>
+        </w:rPr>
+        <w:t xml:space="preserve"> </w:t>
+      </w:r>
+      <w:r>
+        <w:rPr>
+          <w:rStyle w:val="KeywordTok"/>
+        </w:rPr>
+        <w:t xml:space="preserve">fread</w:t>
       </w:r>
       <w:r>
         <w:rPr>
@@ -2043,27 +2090,39 @@
       </w:r>
       <w:r>
         <w:rPr>
-          <w:rStyle w:val="DataTypeTok"/>
-        </w:rPr>
-        <w:t xml:space="preserve">query=</w:t>
-      </w:r>
-      <w:r>
-        <w:rPr>
-          <w:rStyle w:val="NormalTok"/>
-        </w:rPr>
-        <w:t xml:space="preserve">query,</w:t>
-      </w:r>
-      <w:r>
-        <w:rPr>
-          <w:rStyle w:val="DataTypeTok"/>
-        </w:rPr>
-        <w:t xml:space="preserve">genes=</w:t>
-      </w:r>
-      <w:r>
-        <w:rPr>
-          <w:rStyle w:val="KeywordTok"/>
-        </w:rPr>
-        <w:t xml:space="preserve">getGenes</w:t>
+          <w:rStyle w:val="StringTok"/>
+        </w:rPr>
+        <w:t xml:space="preserve">"http://egg2.wustl.edu/roadmap/data/byFileType/chromhmmSegmentations/ChmmModels/coreMarks/jointModel/final/E047_15_coreMarks_segments.bed"</w:t>
+      </w:r>
+      <w:r>
+        <w:rPr>
+          <w:rStyle w:val="NormalTok"/>
+        </w:rPr>
+        <w:t xml:space="preserve">)</w:t>
+      </w:r>
+      <w:r>
+        <w:br w:type="textWrapping"/>
+      </w:r>
+      <w:r>
+        <w:br w:type="textWrapping"/>
+      </w:r>
+      <w:r>
+        <w:rPr>
+          <w:rStyle w:val="NormalTok"/>
+        </w:rPr>
+        <w:t xml:space="preserve">cd4_states &lt;-</w:t>
+      </w:r>
+      <w:r>
+        <w:rPr>
+          <w:rStyle w:val="StringTok"/>
+        </w:rPr>
+        <w:t xml:space="preserve"> </w:t>
+      </w:r>
+      <w:r>
+        <w:rPr>
+          <w:rStyle w:val="KeywordTok"/>
+        </w:rPr>
+        <w:t xml:space="preserve">fread</w:t>
       </w:r>
       <w:r>
         <w:rPr>
@@ -2075,7 +2134,109 @@
         <w:rPr>
           <w:rStyle w:val="StringTok"/>
         </w:rPr>
-        <w:t xml:space="preserve">"ensembl"</w:t>
+        <w:t xml:space="preserve">"http://egg2.wustl.edu/roadmap/data/byFileType/chromhmmSegmentations/ChmmModels/coreMarks/jointModel/final/E039_15_coreMarks_segments.bed"</w:t>
+      </w:r>
+      <w:r>
+        <w:rPr>
+          <w:rStyle w:val="NormalTok"/>
+        </w:rPr>
+        <w:t xml:space="preserve">)</w:t>
+      </w:r>
+      <w:r>
+        <w:br w:type="textWrapping"/>
+      </w:r>
+      <w:r>
+        <w:br w:type="textWrapping"/>
+      </w:r>
+      <w:r>
+        <w:rPr>
+          <w:rStyle w:val="NormalTok"/>
+        </w:rPr>
+        <w:t xml:space="preserve">enh &lt;-</w:t>
+      </w:r>
+      <w:r>
+        <w:rPr>
+          <w:rStyle w:val="StringTok"/>
+        </w:rPr>
+        <w:t xml:space="preserve"> </w:t>
+      </w:r>
+      <w:r>
+        <w:rPr>
+          <w:rStyle w:val="KeywordTok"/>
+        </w:rPr>
+        <w:t xml:space="preserve">rbind</w:t>
+      </w:r>
+      <w:r>
+        <w:rPr>
+          <w:rStyle w:val="NormalTok"/>
+        </w:rPr>
+        <w:t xml:space="preserve">(cd8_states,cd4_states)</w:t>
+      </w:r>
+      <w:r>
+        <w:br w:type="textWrapping"/>
+      </w:r>
+      <w:r>
+        <w:rPr>
+          <w:rStyle w:val="NormalTok"/>
+        </w:rPr>
+        <w:t xml:space="preserve">enh &lt;-</w:t>
+      </w:r>
+      <w:r>
+        <w:rPr>
+          <w:rStyle w:val="StringTok"/>
+        </w:rPr>
+        <w:t xml:space="preserve"> </w:t>
+      </w:r>
+      <w:r>
+        <w:rPr>
+          <w:rStyle w:val="NormalTok"/>
+        </w:rPr>
+        <w:t xml:space="preserve">enh[V4==</w:t>
+      </w:r>
+      <w:r>
+        <w:rPr>
+          <w:rStyle w:val="StringTok"/>
+        </w:rPr>
+        <w:t xml:space="preserve">"E7"</w:t>
+      </w:r>
+      <w:r>
+        <w:rPr>
+          <w:rStyle w:val="NormalTok"/>
+        </w:rPr>
+        <w:t xml:space="preserve">,]</w:t>
+      </w:r>
+      <w:r>
+        <w:br w:type="textWrapping"/>
+      </w:r>
+      <w:r>
+        <w:rPr>
+          <w:rStyle w:val="KeywordTok"/>
+        </w:rPr>
+        <w:t xml:space="preserve">setnames</w:t>
+      </w:r>
+      <w:r>
+        <w:rPr>
+          <w:rStyle w:val="NormalTok"/>
+        </w:rPr>
+        <w:t xml:space="preserve">(enh,</w:t>
+      </w:r>
+      <w:r>
+        <w:rPr>
+          <w:rStyle w:val="KeywordTok"/>
+        </w:rPr>
+        <w:t xml:space="preserve">c</w:t>
+      </w:r>
+      <w:r>
+        <w:rPr>
+          <w:rStyle w:val="NormalTok"/>
+        </w:rPr>
+        <w:t xml:space="preserve">(</w:t>
+      </w:r>
+      <w:r>
+        <w:rPr>
+          <w:rStyle w:val="StringTok"/>
+        </w:rPr>
+        <w:t xml:space="preserve">"chr"</w:t>
       </w:r>
       <w:r>
         <w:rPr>
@@ -2085,162 +2246,9 @@
       </w:r>
       <w:r>
         <w:rPr>
-          <w:rStyle w:val="DataTypeTok"/>
-        </w:rPr>
-        <w:t xml:space="preserve">genome=</w:t>
-      </w:r>
-      <w:r>
-        <w:rPr>
-          <w:rStyle w:val="NormalTok"/>
-        </w:rPr>
-        <w:t xml:space="preserve">genome,cachedir)</w:t>
-      </w:r>
-      <w:r>
-        <w:br w:type="textWrapping"/>
-      </w:r>
-      <w:r>
-        <w:rPr>
-          <w:rStyle w:val="NormalTok"/>
-        </w:rPr>
-        <w:t xml:space="preserve"> </w:t>
-      </w:r>
-      <w:r>
-        <w:rPr>
-          <w:rStyle w:val="NormalTok"/>
-        </w:rPr>
-        <w:t xml:space="preserve"> </w:t>
-      </w:r>
-      <w:r>
-        <w:rPr>
-          <w:rStyle w:val="NormalTok"/>
-        </w:rPr>
-        <w:t xml:space="preserve"> </w:t>
-      </w:r>
-      <w:r>
-        <w:rPr>
-          <w:rStyle w:val="NormalTok"/>
-        </w:rPr>
-        <w:t xml:space="preserve"> </w:t>
-      </w:r>
-      <w:r>
-        <w:rPr>
-          <w:rStyle w:val="NormalTok"/>
-        </w:rPr>
-        <w:t xml:space="preserve"> </w:t>
-      </w:r>
-      <w:r>
-        <w:rPr>
-          <w:rStyle w:val="NormalTok"/>
-        </w:rPr>
-        <w:t xml:space="preserve"> </w:t>
-      </w:r>
-      <w:r>
-        <w:rPr>
-          <w:rStyle w:val="NormalTok"/>
-        </w:rPr>
-        <w:t xml:space="preserve"> </w:t>
-      </w:r>
-      <w:r>
-        <w:rPr>
-          <w:rStyle w:val="NormalTok"/>
-        </w:rPr>
-        <w:t xml:space="preserve"> </w:t>
-      </w:r>
-      <w:r>
-        <w:rPr>
-          <w:rStyle w:val="NormalTok"/>
-        </w:rPr>
-        <w:t xml:space="preserve"> </w:t>
-      </w:r>
-      <w:r>
-        <w:rPr>
-          <w:rStyle w:val="NormalTok"/>
-        </w:rPr>
-        <w:t xml:space="preserve"> </w:t>
-      </w:r>
-      <w:r>
-        <w:rPr>
-          <w:rStyle w:val="NormalTok"/>
-        </w:rPr>
-        <w:t xml:space="preserve"> </w:t>
-      </w:r>
-      <w:r>
-        <w:rPr>
-          <w:rStyle w:val="NormalTok"/>
-        </w:rPr>
-        <w:t xml:space="preserve"> </w:t>
-      </w:r>
-      <w:r>
-        <w:rPr>
-          <w:rStyle w:val="NormalTok"/>
-        </w:rPr>
-        <w:t xml:space="preserve"> </w:t>
-      </w:r>
-      <w:r>
-        <w:rPr>
-          <w:rStyle w:val="NormalTok"/>
-        </w:rPr>
-        <w:t xml:space="preserve"> </w:t>
-      </w:r>
-      <w:r>
-        <w:rPr>
-          <w:rStyle w:val="NormalTok"/>
-        </w:rPr>
-        <w:t xml:space="preserve"> </w:t>
-      </w:r>
-      <w:r>
-        <w:rPr>
-          <w:rStyle w:val="NormalTok"/>
-        </w:rPr>
-        <w:t xml:space="preserve"> </w:t>
-      </w:r>
-      <w:r>
-        <w:rPr>
-          <w:rStyle w:val="NormalTok"/>
-        </w:rPr>
-        <w:t xml:space="preserve"> </w:t>
-      </w:r>
-      <w:r>
-        <w:rPr>
-          <w:rStyle w:val="NormalTok"/>
-        </w:rPr>
-        <w:t xml:space="preserve"> </w:t>
-      </w:r>
-      <w:r>
-        <w:rPr>
-          <w:rStyle w:val="NormalTok"/>
-        </w:rPr>
-        <w:t xml:space="preserve"> </w:t>
-      </w:r>
-      <w:r>
-        <w:rPr>
-          <w:rStyle w:val="NormalTok"/>
-        </w:rPr>
-        <w:t xml:space="preserve"> </w:t>
-      </w:r>
-      <w:r>
-        <w:rPr>
-          <w:rStyle w:val="NormalTok"/>
-        </w:rPr>
-        <w:t xml:space="preserve"> </w:t>
-      </w:r>
-      <w:r>
-        <w:rPr>
-          <w:rStyle w:val="NormalTok"/>
-        </w:rPr>
-        <w:t xml:space="preserve"> </w:t>
-      </w:r>
-      <w:r>
-        <w:rPr>
-          <w:rStyle w:val="NormalTok"/>
-        </w:rPr>
-        <w:t xml:space="preserve"> </w:t>
-      </w:r>
-      <w:r>
-        <w:rPr>
-          <w:rStyle w:val="NormalTok"/>
-        </w:rPr>
-        <w:t xml:space="preserve"> </w:t>
+          <w:rStyle w:val="StringTok"/>
+        </w:rPr>
+        <w:t xml:space="preserve">"start"</w:t>
       </w:r>
       <w:r>
         <w:rPr>
@@ -2250,39 +2258,102 @@
       </w:r>
       <w:r>
         <w:rPr>
-          <w:rStyle w:val="DataTypeTok"/>
-        </w:rPr>
-        <w:t xml:space="preserve">features=</w:t>
-      </w:r>
-      <w:r>
-        <w:rPr>
-          <w:rStyle w:val="NormalTok"/>
-        </w:rPr>
-        <w:t xml:space="preserve">features,</w:t>
-      </w:r>
-      <w:r>
-        <w:rPr>
-          <w:rStyle w:val="DataTypeTok"/>
-        </w:rPr>
-        <w:t xml:space="preserve">genome=</w:t>
-      </w:r>
-      <w:r>
-        <w:rPr>
-          <w:rStyle w:val="NormalTok"/>
-        </w:rPr>
-        <w:t xml:space="preserve">genome,</w:t>
-      </w:r>
-      <w:r>
-        <w:rPr>
-          <w:rStyle w:val="DataTypeTok"/>
-        </w:rPr>
-        <w:t xml:space="preserve">cachedir=</w:t>
-      </w:r>
-      <w:r>
-        <w:rPr>
-          <w:rStyle w:val="NormalTok"/>
-        </w:rPr>
-        <w:t xml:space="preserve">cachedir)</w:t>
+          <w:rStyle w:val="StringTok"/>
+        </w:rPr>
+        <w:t xml:space="preserve">"end"</w:t>
+      </w:r>
+      <w:r>
+        <w:rPr>
+          <w:rStyle w:val="NormalTok"/>
+        </w:rPr>
+        <w:t xml:space="preserve">,</w:t>
+      </w:r>
+      <w:r>
+        <w:rPr>
+          <w:rStyle w:val="StringTok"/>
+        </w:rPr>
+        <w:t xml:space="preserve">"state"</w:t>
+      </w:r>
+      <w:r>
+        <w:rPr>
+          <w:rStyle w:val="NormalTok"/>
+        </w:rPr>
+        <w:t xml:space="preserve">))</w:t>
+      </w:r>
+      <w:r>
+        <w:br w:type="textWrapping"/>
+      </w:r>
+      <w:r>
+        <w:rPr>
+          <w:rStyle w:val="NormalTok"/>
+        </w:rPr>
+        <w:t xml:space="preserve">enh.gr &lt;-</w:t>
+      </w:r>
+      <w:r>
+        <w:rPr>
+          <w:rStyle w:val="StringTok"/>
+        </w:rPr>
+        <w:t xml:space="preserve"> </w:t>
+      </w:r>
+      <w:r>
+        <w:rPr>
+          <w:rStyle w:val="KeywordTok"/>
+        </w:rPr>
+        <w:t xml:space="preserve">reduce</w:t>
+      </w:r>
+      <w:r>
+        <w:rPr>
+          <w:rStyle w:val="NormalTok"/>
+        </w:rPr>
+        <w:t xml:space="preserve">(</w:t>
+      </w:r>
+      <w:r>
+        <w:rPr>
+          <w:rStyle w:val="KeywordTok"/>
+        </w:rPr>
+        <w:t xml:space="preserve">makeGRanges</w:t>
+      </w:r>
+      <w:r>
+        <w:rPr>
+          <w:rStyle w:val="NormalTok"/>
+        </w:rPr>
+        <w:t xml:space="preserve">(enh))</w:t>
+      </w:r>
+      <w:r>
+        <w:br w:type="textWrapping"/>
+      </w:r>
+      <w:r>
+        <w:rPr>
+          <w:rStyle w:val="NormalTok"/>
+        </w:rPr>
+        <w:t xml:space="preserve">features$enhancers &lt;-</w:t>
+      </w:r>
+      <w:r>
+        <w:rPr>
+          <w:rStyle w:val="StringTok"/>
+        </w:rPr>
+        <w:t xml:space="preserve"> </w:t>
+      </w:r>
+      <w:r>
+        <w:rPr>
+          <w:rStyle w:val="NormalTok"/>
+        </w:rPr>
+        <w:t xml:space="preserve">enh.gr</w:t>
+      </w:r>
+    </w:p>
+    <w:p>
+      <w:pPr>
+        <w:pStyle w:val="Heading3"/>
+      </w:pPr>
+      <w:bookmarkStart w:id="38" w:name="annotation-of-a-custom-feature-set-using-goldmine"/>
+      <w:bookmarkEnd w:id="38"/>
+      <w:r>
+        <w:t xml:space="preserve">Annotation of a Custom Feature Set Using Goldmine</w:t>
+      </w:r>
+    </w:p>
+    <w:p>
+      <w:r>
+        <w:t xml:space="preserve">When all feature sets of interest have been joined into an R list object, this object can be provided to the "features" option of goldmine() and annotation performed. In this example we also use the ENSEMBL genes.</w:t>
       </w:r>
     </w:p>
     <w:p>
@@ -2291,32 +2362,270 @@
       </w:pPr>
       <w:r>
         <w:rPr>
-          <w:rStyle w:val="VerbatimChar"/>
-        </w:rPr>
-        <w:t xml:space="preserve">## </w:t>
-      </w:r>
-      <w:r>
-        <w:br w:type="textWrapping"/>
-      </w:r>
-      <w:r>
-        <w:rPr>
-          <w:rStyle w:val="VerbatimChar"/>
-        </w:rPr>
-        <w:t xml:space="preserve">Read 68.3% of 204940 rows</w:t>
-      </w:r>
-      <w:r>
-        <w:br w:type="textWrapping"/>
-      </w:r>
-      <w:r>
-        <w:rPr>
-          <w:rStyle w:val="VerbatimChar"/>
-        </w:rPr>
-        <w:t xml:space="preserve">Read 204940 rows and 16 (of 16) columns from 0.043 GB file in 00:00:03</w:t>
-      </w:r>
-    </w:p>
-    <w:p>
-      <w:r>
-        <w:t xml:space="preserve">This will change the output in two ways. First, under the "context" table, there will be new columns, one for each feature set, representing the percent overlap of the query range with ranges from the feature set. Also, a detailed accounting of each overlap in "long" format is available in the "features" list. This sub-list contains a table for each feature set, and contains one row for each pair of query to feature overlaps. It includes all columns from the feature tables, so that more specific details about each feature (i.e. factor name, experiment IDs, peak scores, etc) can be examined.</w:t>
+          <w:rStyle w:val="NormalTok"/>
+        </w:rPr>
+        <w:t xml:space="preserve">gm &lt;-</w:t>
+      </w:r>
+      <w:r>
+        <w:rPr>
+          <w:rStyle w:val="StringTok"/>
+        </w:rPr>
+        <w:t xml:space="preserve"> </w:t>
+      </w:r>
+      <w:r>
+        <w:rPr>
+          <w:rStyle w:val="KeywordTok"/>
+        </w:rPr>
+        <w:t xml:space="preserve">goldmine</w:t>
+      </w:r>
+      <w:r>
+        <w:rPr>
+          <w:rStyle w:val="NormalTok"/>
+        </w:rPr>
+        <w:t xml:space="preserve">(</w:t>
+      </w:r>
+      <w:r>
+        <w:rPr>
+          <w:rStyle w:val="DataTypeTok"/>
+        </w:rPr>
+        <w:t xml:space="preserve">query=</w:t>
+      </w:r>
+      <w:r>
+        <w:rPr>
+          <w:rStyle w:val="NormalTok"/>
+        </w:rPr>
+        <w:t xml:space="preserve">query,</w:t>
+      </w:r>
+      <w:r>
+        <w:rPr>
+          <w:rStyle w:val="DataTypeTok"/>
+        </w:rPr>
+        <w:t xml:space="preserve">genes=</w:t>
+      </w:r>
+      <w:r>
+        <w:rPr>
+          <w:rStyle w:val="KeywordTok"/>
+        </w:rPr>
+        <w:t xml:space="preserve">getGenes</w:t>
+      </w:r>
+      <w:r>
+        <w:rPr>
+          <w:rStyle w:val="NormalTok"/>
+        </w:rPr>
+        <w:t xml:space="preserve">(</w:t>
+      </w:r>
+      <w:r>
+        <w:rPr>
+          <w:rStyle w:val="StringTok"/>
+        </w:rPr>
+        <w:t xml:space="preserve">"ensembl"</w:t>
+      </w:r>
+      <w:r>
+        <w:rPr>
+          <w:rStyle w:val="NormalTok"/>
+        </w:rPr>
+        <w:t xml:space="preserve">,</w:t>
+      </w:r>
+      <w:r>
+        <w:rPr>
+          <w:rStyle w:val="DataTypeTok"/>
+        </w:rPr>
+        <w:t xml:space="preserve">genome=</w:t>
+      </w:r>
+      <w:r>
+        <w:rPr>
+          <w:rStyle w:val="NormalTok"/>
+        </w:rPr>
+        <w:t xml:space="preserve">genome,cachedir)</w:t>
+      </w:r>
+      <w:r>
+        <w:br w:type="textWrapping"/>
+      </w:r>
+      <w:r>
+        <w:rPr>
+          <w:rStyle w:val="NormalTok"/>
+        </w:rPr>
+        <w:t xml:space="preserve"> </w:t>
+      </w:r>
+      <w:r>
+        <w:rPr>
+          <w:rStyle w:val="NormalTok"/>
+        </w:rPr>
+        <w:t xml:space="preserve"> </w:t>
+      </w:r>
+      <w:r>
+        <w:rPr>
+          <w:rStyle w:val="NormalTok"/>
+        </w:rPr>
+        <w:t xml:space="preserve"> </w:t>
+      </w:r>
+      <w:r>
+        <w:rPr>
+          <w:rStyle w:val="NormalTok"/>
+        </w:rPr>
+        <w:t xml:space="preserve"> </w:t>
+      </w:r>
+      <w:r>
+        <w:rPr>
+          <w:rStyle w:val="NormalTok"/>
+        </w:rPr>
+        <w:t xml:space="preserve"> </w:t>
+      </w:r>
+      <w:r>
+        <w:rPr>
+          <w:rStyle w:val="NormalTok"/>
+        </w:rPr>
+        <w:t xml:space="preserve"> </w:t>
+      </w:r>
+      <w:r>
+        <w:rPr>
+          <w:rStyle w:val="NormalTok"/>
+        </w:rPr>
+        <w:t xml:space="preserve"> </w:t>
+      </w:r>
+      <w:r>
+        <w:rPr>
+          <w:rStyle w:val="NormalTok"/>
+        </w:rPr>
+        <w:t xml:space="preserve"> </w:t>
+      </w:r>
+      <w:r>
+        <w:rPr>
+          <w:rStyle w:val="NormalTok"/>
+        </w:rPr>
+        <w:t xml:space="preserve"> </w:t>
+      </w:r>
+      <w:r>
+        <w:rPr>
+          <w:rStyle w:val="NormalTok"/>
+        </w:rPr>
+        <w:t xml:space="preserve"> </w:t>
+      </w:r>
+      <w:r>
+        <w:rPr>
+          <w:rStyle w:val="NormalTok"/>
+        </w:rPr>
+        <w:t xml:space="preserve"> </w:t>
+      </w:r>
+      <w:r>
+        <w:rPr>
+          <w:rStyle w:val="NormalTok"/>
+        </w:rPr>
+        <w:t xml:space="preserve"> </w:t>
+      </w:r>
+      <w:r>
+        <w:rPr>
+          <w:rStyle w:val="NormalTok"/>
+        </w:rPr>
+        <w:t xml:space="preserve"> </w:t>
+      </w:r>
+      <w:r>
+        <w:rPr>
+          <w:rStyle w:val="NormalTok"/>
+        </w:rPr>
+        <w:t xml:space="preserve"> </w:t>
+      </w:r>
+      <w:r>
+        <w:rPr>
+          <w:rStyle w:val="NormalTok"/>
+        </w:rPr>
+        <w:t xml:space="preserve"> </w:t>
+      </w:r>
+      <w:r>
+        <w:rPr>
+          <w:rStyle w:val="NormalTok"/>
+        </w:rPr>
+        <w:t xml:space="preserve"> </w:t>
+      </w:r>
+      <w:r>
+        <w:rPr>
+          <w:rStyle w:val="NormalTok"/>
+        </w:rPr>
+        <w:t xml:space="preserve"> </w:t>
+      </w:r>
+      <w:r>
+        <w:rPr>
+          <w:rStyle w:val="NormalTok"/>
+        </w:rPr>
+        <w:t xml:space="preserve"> </w:t>
+      </w:r>
+      <w:r>
+        <w:rPr>
+          <w:rStyle w:val="NormalTok"/>
+        </w:rPr>
+        <w:t xml:space="preserve"> </w:t>
+      </w:r>
+      <w:r>
+        <w:rPr>
+          <w:rStyle w:val="NormalTok"/>
+        </w:rPr>
+        <w:t xml:space="preserve"> </w:t>
+      </w:r>
+      <w:r>
+        <w:rPr>
+          <w:rStyle w:val="NormalTok"/>
+        </w:rPr>
+        <w:t xml:space="preserve"> </w:t>
+      </w:r>
+      <w:r>
+        <w:rPr>
+          <w:rStyle w:val="NormalTok"/>
+        </w:rPr>
+        <w:t xml:space="preserve"> </w:t>
+      </w:r>
+      <w:r>
+        <w:rPr>
+          <w:rStyle w:val="NormalTok"/>
+        </w:rPr>
+        <w:t xml:space="preserve"> </w:t>
+      </w:r>
+      <w:r>
+        <w:rPr>
+          <w:rStyle w:val="NormalTok"/>
+        </w:rPr>
+        <w:t xml:space="preserve"> </w:t>
+      </w:r>
+      <w:r>
+        <w:rPr>
+          <w:rStyle w:val="NormalTok"/>
+        </w:rPr>
+        <w:t xml:space="preserve">,</w:t>
+      </w:r>
+      <w:r>
+        <w:rPr>
+          <w:rStyle w:val="DataTypeTok"/>
+        </w:rPr>
+        <w:t xml:space="preserve">features=</w:t>
+      </w:r>
+      <w:r>
+        <w:rPr>
+          <w:rStyle w:val="NormalTok"/>
+        </w:rPr>
+        <w:t xml:space="preserve">features,</w:t>
+      </w:r>
+      <w:r>
+        <w:rPr>
+          <w:rStyle w:val="DataTypeTok"/>
+        </w:rPr>
+        <w:t xml:space="preserve">genome=</w:t>
+      </w:r>
+      <w:r>
+        <w:rPr>
+          <w:rStyle w:val="NormalTok"/>
+        </w:rPr>
+        <w:t xml:space="preserve">genome,</w:t>
+      </w:r>
+      <w:r>
+        <w:rPr>
+          <w:rStyle w:val="DataTypeTok"/>
+        </w:rPr>
+        <w:t xml:space="preserve">cachedir=</w:t>
+      </w:r>
+      <w:r>
+        <w:rPr>
+          <w:rStyle w:val="NormalTok"/>
+        </w:rPr>
+        <w:t xml:space="preserve">cachedir)</w:t>
       </w:r>
     </w:p>
     <w:p>
@@ -2325,15 +2634,32 @@
       </w:pPr>
       <w:r>
         <w:rPr>
-          <w:rStyle w:val="KeywordTok"/>
-        </w:rPr>
-        <w:t xml:space="preserve">colnames</w:t>
-      </w:r>
-      <w:r>
-        <w:rPr>
-          <w:rStyle w:val="NormalTok"/>
-        </w:rPr>
-        <w:t xml:space="preserve">(gm$context)</w:t>
+          <w:rStyle w:val="VerbatimChar"/>
+        </w:rPr>
+        <w:t xml:space="preserve">## </w:t>
+      </w:r>
+      <w:r>
+        <w:br w:type="textWrapping"/>
+      </w:r>
+      <w:r>
+        <w:rPr>
+          <w:rStyle w:val="VerbatimChar"/>
+        </w:rPr>
+        <w:t xml:space="preserve">Read 68.3% of 204940 rows</w:t>
+      </w:r>
+      <w:r>
+        <w:br w:type="textWrapping"/>
+      </w:r>
+      <w:r>
+        <w:rPr>
+          <w:rStyle w:val="VerbatimChar"/>
+        </w:rPr>
+        <w:t xml:space="preserve">Read 204940 rows and 16 (of 16) columns from 0.043 GB file in 00:00:03</w:t>
+      </w:r>
+    </w:p>
+    <w:p>
+      <w:r>
+        <w:t xml:space="preserve">This will change the output in two ways. First, under the "context" table, there will be new columns, one for each feature set, representing the percent overlap of the query range with ranges from the feature set. Also, a detailed accounting of each overlap in "long" format is available in the "features" list. This sub-list contains a table for each feature set, and contains one row for each pair of query to feature overlaps. It includes all columns from the feature tables, so that more specific details about each feature (i.e. factor name, experiment IDs, peak scores, etc) can be examined.</w:t>
       </w:r>
     </w:p>
     <w:p>
@@ -2342,126 +2668,15 @@
       </w:pPr>
       <w:r>
         <w:rPr>
-          <w:rStyle w:val="VerbatimChar"/>
-        </w:rPr>
-        <w:t xml:space="preserve">##  [1] "chr"                             "start"                          </w:t>
-      </w:r>
-      <w:r>
-        <w:br w:type="textWrapping"/>
-      </w:r>
-      <w:r>
-        <w:rPr>
-          <w:rStyle w:val="VerbatimChar"/>
-        </w:rPr>
-        <w:t xml:space="preserve">##  [3] "end"                             "width"                          </w:t>
-      </w:r>
-      <w:r>
-        <w:br w:type="textWrapping"/>
-      </w:r>
-      <w:r>
-        <w:rPr>
-          <w:rStyle w:val="VerbatimChar"/>
-        </w:rPr>
-        <w:t xml:space="preserve">##  [5] "strand"                          "anodev.padj"                    </w:t>
-      </w:r>
-      <w:r>
-        <w:br w:type="textWrapping"/>
-      </w:r>
-      <w:r>
-        <w:rPr>
-          <w:rStyle w:val="VerbatimChar"/>
-        </w:rPr>
-        <w:t xml:space="preserve">##  [7] "pattern"                         "Cd8Naive_over_Cd4Naive.log2fc"  </w:t>
-      </w:r>
-      <w:r>
-        <w:br w:type="textWrapping"/>
-      </w:r>
-      <w:r>
-        <w:rPr>
-          <w:rStyle w:val="VerbatimChar"/>
-        </w:rPr>
-        <w:t xml:space="preserve">##  [9] "dmrid"                           "qrow"                           </w:t>
-      </w:r>
-      <w:r>
-        <w:br w:type="textWrapping"/>
-      </w:r>
-      <w:r>
-        <w:rPr>
-          <w:rStyle w:val="VerbatimChar"/>
-        </w:rPr>
-        <w:t xml:space="preserve">## [11] "promoter_per"                    "end3_per"                       </w:t>
-      </w:r>
-      <w:r>
-        <w:br w:type="textWrapping"/>
-      </w:r>
-      <w:r>
-        <w:rPr>
-          <w:rStyle w:val="VerbatimChar"/>
-        </w:rPr>
-        <w:t xml:space="preserve">## [13] "exon_per"                        "intron_per"                     </w:t>
-      </w:r>
-      <w:r>
-        <w:br w:type="textWrapping"/>
-      </w:r>
-      <w:r>
-        <w:rPr>
-          <w:rStyle w:val="VerbatimChar"/>
-        </w:rPr>
-        <w:t xml:space="preserve">## [15] "intergenic_per"                  "utr5_per"                       </w:t>
-      </w:r>
-      <w:r>
-        <w:br w:type="textWrapping"/>
-      </w:r>
-      <w:r>
-        <w:rPr>
-          <w:rStyle w:val="VerbatimChar"/>
-        </w:rPr>
-        <w:t xml:space="preserve">## [17] "utr3_per"                        "call"                           </w:t>
-      </w:r>
-      <w:r>
-        <w:br w:type="textWrapping"/>
-      </w:r>
-      <w:r>
-        <w:rPr>
-          <w:rStyle w:val="VerbatimChar"/>
-        </w:rPr>
-        <w:t xml:space="preserve">## [19] "call_genes"                      "overlapped_genes"               </w:t>
-      </w:r>
-      <w:r>
-        <w:br w:type="textWrapping"/>
-      </w:r>
-      <w:r>
-        <w:rPr>
-          <w:rStyle w:val="VerbatimChar"/>
-        </w:rPr>
-        <w:t xml:space="preserve">## [21] "nearest_genes"                   "distance_to_nearest_gene"       </w:t>
-      </w:r>
-      <w:r>
-        <w:br w:type="textWrapping"/>
-      </w:r>
-      <w:r>
-        <w:rPr>
-          <w:rStyle w:val="VerbatimChar"/>
-        </w:rPr>
-        <w:t xml:space="preserve">## [23] "wgEncodeRegDnaseClusteredV3_per" "wgEncodeRegTfbsClusteredV3_per" </w:t>
-      </w:r>
-      <w:r>
-        <w:br w:type="textWrapping"/>
-      </w:r>
-      <w:r>
-        <w:rPr>
-          <w:rStyle w:val="VerbatimChar"/>
-        </w:rPr>
-        <w:t xml:space="preserve">## [25] "cpgIsland_per"                   "cpgShore_per"                   </w:t>
-      </w:r>
-      <w:r>
-        <w:br w:type="textWrapping"/>
-      </w:r>
-      <w:r>
-        <w:rPr>
-          <w:rStyle w:val="VerbatimChar"/>
-        </w:rPr>
-        <w:t xml:space="preserve">## [27] "cpgShelf_per"                    "url"</w:t>
+          <w:rStyle w:val="KeywordTok"/>
+        </w:rPr>
+        <w:t xml:space="preserve">colnames</w:t>
+      </w:r>
+      <w:r>
+        <w:rPr>
+          <w:rStyle w:val="NormalTok"/>
+        </w:rPr>
+        <w:t xml:space="preserve">(gm$context)</w:t>
       </w:r>
     </w:p>
     <w:p>
@@ -2470,15 +2685,135 @@
       </w:pPr>
       <w:r>
         <w:rPr>
-          <w:rStyle w:val="KeywordTok"/>
-        </w:rPr>
-        <w:t xml:space="preserve">summary</w:t>
-      </w:r>
-      <w:r>
-        <w:rPr>
-          <w:rStyle w:val="NormalTok"/>
-        </w:rPr>
-        <w:t xml:space="preserve">(gm$features)</w:t>
+          <w:rStyle w:val="VerbatimChar"/>
+        </w:rPr>
+        <w:t xml:space="preserve">##  [1] "chr"                             "start"                          </w:t>
+      </w:r>
+      <w:r>
+        <w:br w:type="textWrapping"/>
+      </w:r>
+      <w:r>
+        <w:rPr>
+          <w:rStyle w:val="VerbatimChar"/>
+        </w:rPr>
+        <w:t xml:space="preserve">##  [3] "end"                             "width"                          </w:t>
+      </w:r>
+      <w:r>
+        <w:br w:type="textWrapping"/>
+      </w:r>
+      <w:r>
+        <w:rPr>
+          <w:rStyle w:val="VerbatimChar"/>
+        </w:rPr>
+        <w:t xml:space="preserve">##  [5] "strand"                          "anodev.padj"                    </w:t>
+      </w:r>
+      <w:r>
+        <w:br w:type="textWrapping"/>
+      </w:r>
+      <w:r>
+        <w:rPr>
+          <w:rStyle w:val="VerbatimChar"/>
+        </w:rPr>
+        <w:t xml:space="preserve">##  [7] "pattern"                         "Cd8Naive_over_Cd4Naive.log2fc"  </w:t>
+      </w:r>
+      <w:r>
+        <w:br w:type="textWrapping"/>
+      </w:r>
+      <w:r>
+        <w:rPr>
+          <w:rStyle w:val="VerbatimChar"/>
+        </w:rPr>
+        <w:t xml:space="preserve">##  [9] "dmrid"                           "qrow"                           </w:t>
+      </w:r>
+      <w:r>
+        <w:br w:type="textWrapping"/>
+      </w:r>
+      <w:r>
+        <w:rPr>
+          <w:rStyle w:val="VerbatimChar"/>
+        </w:rPr>
+        <w:t xml:space="preserve">## [11] "promoter_per"                    "end3_per"                       </w:t>
+      </w:r>
+      <w:r>
+        <w:br w:type="textWrapping"/>
+      </w:r>
+      <w:r>
+        <w:rPr>
+          <w:rStyle w:val="VerbatimChar"/>
+        </w:rPr>
+        <w:t xml:space="preserve">## [13] "exon_per"                        "intron_per"                     </w:t>
+      </w:r>
+      <w:r>
+        <w:br w:type="textWrapping"/>
+      </w:r>
+      <w:r>
+        <w:rPr>
+          <w:rStyle w:val="VerbatimChar"/>
+        </w:rPr>
+        <w:t xml:space="preserve">## [15] "intergenic_per"                  "utr5_per"                       </w:t>
+      </w:r>
+      <w:r>
+        <w:br w:type="textWrapping"/>
+      </w:r>
+      <w:r>
+        <w:rPr>
+          <w:rStyle w:val="VerbatimChar"/>
+        </w:rPr>
+        <w:t xml:space="preserve">## [17] "utr3_per"                        "call"                           </w:t>
+      </w:r>
+      <w:r>
+        <w:br w:type="textWrapping"/>
+      </w:r>
+      <w:r>
+        <w:rPr>
+          <w:rStyle w:val="VerbatimChar"/>
+        </w:rPr>
+        <w:t xml:space="preserve">## [19] "call_genes"                      "overlapped_genes"               </w:t>
+      </w:r>
+      <w:r>
+        <w:br w:type="textWrapping"/>
+      </w:r>
+      <w:r>
+        <w:rPr>
+          <w:rStyle w:val="VerbatimChar"/>
+        </w:rPr>
+        <w:t xml:space="preserve">## [21] "nearest_genes"                   "distance_to_nearest_gene"       </w:t>
+      </w:r>
+      <w:r>
+        <w:br w:type="textWrapping"/>
+      </w:r>
+      <w:r>
+        <w:rPr>
+          <w:rStyle w:val="VerbatimChar"/>
+        </w:rPr>
+        <w:t xml:space="preserve">## [23] "wgEncodeRegDnaseClusteredV3_per" "wgEncodeRegTfbsClusteredV3_per" </w:t>
+      </w:r>
+      <w:r>
+        <w:br w:type="textWrapping"/>
+      </w:r>
+      <w:r>
+        <w:rPr>
+          <w:rStyle w:val="VerbatimChar"/>
+        </w:rPr>
+        <w:t xml:space="preserve">## [25] "cpgIsland_per"                   "cpgShore_per"                   </w:t>
+      </w:r>
+      <w:r>
+        <w:br w:type="textWrapping"/>
+      </w:r>
+      <w:r>
+        <w:rPr>
+          <w:rStyle w:val="VerbatimChar"/>
+        </w:rPr>
+        <w:t xml:space="preserve">## [27] "cpgShelf_per"                    "enhancers_per"                  </w:t>
+      </w:r>
+      <w:r>
+        <w:br w:type="textWrapping"/>
+      </w:r>
+      <w:r>
+        <w:rPr>
+          <w:rStyle w:val="VerbatimChar"/>
+        </w:rPr>
+        <w:t xml:space="preserve">## [29] "url"</w:t>
       </w:r>
     </w:p>
     <w:p>
@@ -2487,54 +2822,15 @@
       </w:pPr>
       <w:r>
         <w:rPr>
-          <w:rStyle w:val="VerbatimChar"/>
-        </w:rPr>
-        <w:t xml:space="preserve">##                             Length Class      Mode</w:t>
-      </w:r>
-      <w:r>
-        <w:br w:type="textWrapping"/>
-      </w:r>
-      <w:r>
-        <w:rPr>
-          <w:rStyle w:val="VerbatimChar"/>
-        </w:rPr>
-        <w:t xml:space="preserve">## wgEncodeRegDnaseClusteredV3 20     data.table list</w:t>
-      </w:r>
-      <w:r>
-        <w:br w:type="textWrapping"/>
-      </w:r>
-      <w:r>
-        <w:rPr>
-          <w:rStyle w:val="VerbatimChar"/>
-        </w:rPr>
-        <w:t xml:space="preserve">## wgEncodeRegTfbsClusteredV3  20     data.table list</w:t>
-      </w:r>
-      <w:r>
-        <w:br w:type="textWrapping"/>
-      </w:r>
-      <w:r>
-        <w:rPr>
-          <w:rStyle w:val="VerbatimChar"/>
-        </w:rPr>
-        <w:t xml:space="preserve">## cpgIsland                   22     data.table list</w:t>
-      </w:r>
-      <w:r>
-        <w:br w:type="textWrapping"/>
-      </w:r>
-      <w:r>
-        <w:rPr>
-          <w:rStyle w:val="VerbatimChar"/>
-        </w:rPr>
-        <w:t xml:space="preserve">## cpgShore                    15     data.table list</w:t>
-      </w:r>
-      <w:r>
-        <w:br w:type="textWrapping"/>
-      </w:r>
-      <w:r>
-        <w:rPr>
-          <w:rStyle w:val="VerbatimChar"/>
-        </w:rPr>
-        <w:t xml:space="preserve">## cpgShelf                    15     data.table list</w:t>
+          <w:rStyle w:val="KeywordTok"/>
+        </w:rPr>
+        <w:t xml:space="preserve">summary</w:t>
+      </w:r>
+      <w:r>
+        <w:rPr>
+          <w:rStyle w:val="NormalTok"/>
+        </w:rPr>
+        <w:t xml:space="preserve">(gm$features)</w:t>
       </w:r>
     </w:p>
     <w:p>
@@ -2543,15 +2839,63 @@
       </w:pPr>
       <w:r>
         <w:rPr>
-          <w:rStyle w:val="KeywordTok"/>
-        </w:rPr>
-        <w:t xml:space="preserve">colnames</w:t>
-      </w:r>
-      <w:r>
-        <w:rPr>
-          <w:rStyle w:val="NormalTok"/>
-        </w:rPr>
-        <w:t xml:space="preserve">(gm$features$wgEncodeRegTfbsClusteredV3)</w:t>
+          <w:rStyle w:val="VerbatimChar"/>
+        </w:rPr>
+        <w:t xml:space="preserve">##                             Length Class      Mode</w:t>
+      </w:r>
+      <w:r>
+        <w:br w:type="textWrapping"/>
+      </w:r>
+      <w:r>
+        <w:rPr>
+          <w:rStyle w:val="VerbatimChar"/>
+        </w:rPr>
+        <w:t xml:space="preserve">## wgEncodeRegDnaseClusteredV3 20     data.table list</w:t>
+      </w:r>
+      <w:r>
+        <w:br w:type="textWrapping"/>
+      </w:r>
+      <w:r>
+        <w:rPr>
+          <w:rStyle w:val="VerbatimChar"/>
+        </w:rPr>
+        <w:t xml:space="preserve">## wgEncodeRegTfbsClusteredV3  20     data.table list</w:t>
+      </w:r>
+      <w:r>
+        <w:br w:type="textWrapping"/>
+      </w:r>
+      <w:r>
+        <w:rPr>
+          <w:rStyle w:val="VerbatimChar"/>
+        </w:rPr>
+        <w:t xml:space="preserve">## cpgIsland                   22     data.table list</w:t>
+      </w:r>
+      <w:r>
+        <w:br w:type="textWrapping"/>
+      </w:r>
+      <w:r>
+        <w:rPr>
+          <w:rStyle w:val="VerbatimChar"/>
+        </w:rPr>
+        <w:t xml:space="preserve">## cpgShore                    15     data.table list</w:t>
+      </w:r>
+      <w:r>
+        <w:br w:type="textWrapping"/>
+      </w:r>
+      <w:r>
+        <w:rPr>
+          <w:rStyle w:val="VerbatimChar"/>
+        </w:rPr>
+        <w:t xml:space="preserve">## cpgShelf                    15     data.table list</w:t>
+      </w:r>
+      <w:r>
+        <w:br w:type="textWrapping"/>
+      </w:r>
+      <w:r>
+        <w:rPr>
+          <w:rStyle w:val="VerbatimChar"/>
+        </w:rPr>
+        <w:t xml:space="preserve">## enhancers                   15     data.table list</w:t>
       </w:r>
     </w:p>
     <w:p>
@@ -2560,185 +2904,15 @@
       </w:pPr>
       <w:r>
         <w:rPr>
-          <w:rStyle w:val="VerbatimChar"/>
-        </w:rPr>
-        <w:t xml:space="preserve">##  [1] "query.chr"                          </w:t>
-      </w:r>
-      <w:r>
-        <w:br w:type="textWrapping"/>
-      </w:r>
-      <w:r>
-        <w:rPr>
-          <w:rStyle w:val="VerbatimChar"/>
-        </w:rPr>
-        <w:t xml:space="preserve">##  [2] "query.start"                        </w:t>
-      </w:r>
-      <w:r>
-        <w:br w:type="textWrapping"/>
-      </w:r>
-      <w:r>
-        <w:rPr>
-          <w:rStyle w:val="VerbatimChar"/>
-        </w:rPr>
-        <w:t xml:space="preserve">##  [3] "query.end"                          </w:t>
-      </w:r>
-      <w:r>
-        <w:br w:type="textWrapping"/>
-      </w:r>
-      <w:r>
-        <w:rPr>
-          <w:rStyle w:val="VerbatimChar"/>
-        </w:rPr>
-        <w:t xml:space="preserve">##  [4] "feature.chr"                        </w:t>
-      </w:r>
-      <w:r>
-        <w:br w:type="textWrapping"/>
-      </w:r>
-      <w:r>
-        <w:rPr>
-          <w:rStyle w:val="VerbatimChar"/>
-        </w:rPr>
-        <w:t xml:space="preserve">##  [5] "feature.start"                      </w:t>
-      </w:r>
-      <w:r>
-        <w:br w:type="textWrapping"/>
-      </w:r>
-      <w:r>
-        <w:rPr>
-          <w:rStyle w:val="VerbatimChar"/>
-        </w:rPr>
-        <w:t xml:space="preserve">##  [6] "feature.end"                        </w:t>
-      </w:r>
-      <w:r>
-        <w:br w:type="textWrapping"/>
-      </w:r>
-      <w:r>
-        <w:rPr>
-          <w:rStyle w:val="VerbatimChar"/>
-        </w:rPr>
-        <w:t xml:space="preserve">##  [7] "overlap.query.per"                  </w:t>
-      </w:r>
-      <w:r>
-        <w:br w:type="textWrapping"/>
-      </w:r>
-      <w:r>
-        <w:rPr>
-          <w:rStyle w:val="VerbatimChar"/>
-        </w:rPr>
-        <w:t xml:space="preserve">##  [8] "overlap.feature.per"                </w:t>
-      </w:r>
-      <w:r>
-        <w:br w:type="textWrapping"/>
-      </w:r>
-      <w:r>
-        <w:rPr>
-          <w:rStyle w:val="VerbatimChar"/>
-        </w:rPr>
-        <w:t xml:space="preserve">##  [9] "overlap.bp"                         </w:t>
-      </w:r>
-      <w:r>
-        <w:br w:type="textWrapping"/>
-      </w:r>
-      <w:r>
-        <w:rPr>
-          <w:rStyle w:val="VerbatimChar"/>
-        </w:rPr>
-        <w:t xml:space="preserve">## [10] "query_anodev.padj"                  </w:t>
-      </w:r>
-      <w:r>
-        <w:br w:type="textWrapping"/>
-      </w:r>
-      <w:r>
-        <w:rPr>
-          <w:rStyle w:val="VerbatimChar"/>
-        </w:rPr>
-        <w:t xml:space="preserve">## [11] "query_pattern"                      </w:t>
-      </w:r>
-      <w:r>
-        <w:br w:type="textWrapping"/>
-      </w:r>
-      <w:r>
-        <w:rPr>
-          <w:rStyle w:val="VerbatimChar"/>
-        </w:rPr>
-        <w:t xml:space="preserve">## [12] "query_Cd8Naive_over_Cd4Naive.log2fc"</w:t>
-      </w:r>
-      <w:r>
-        <w:br w:type="textWrapping"/>
-      </w:r>
-      <w:r>
-        <w:rPr>
-          <w:rStyle w:val="VerbatimChar"/>
-        </w:rPr>
-        <w:t xml:space="preserve">## [13] "query_dmrid"                        </w:t>
-      </w:r>
-      <w:r>
-        <w:br w:type="textWrapping"/>
-      </w:r>
-      <w:r>
-        <w:rPr>
-          <w:rStyle w:val="VerbatimChar"/>
-        </w:rPr>
-        <w:t xml:space="preserve">## [14] "query_qrow"                         </w:t>
-      </w:r>
-      <w:r>
-        <w:br w:type="textWrapping"/>
-      </w:r>
-      <w:r>
-        <w:rPr>
-          <w:rStyle w:val="VerbatimChar"/>
-        </w:rPr>
-        <w:t xml:space="preserve">## [15] "feature_name"                       </w:t>
-      </w:r>
-      <w:r>
-        <w:br w:type="textWrapping"/>
-      </w:r>
-      <w:r>
-        <w:rPr>
-          <w:rStyle w:val="VerbatimChar"/>
-        </w:rPr>
-        <w:t xml:space="preserve">## [16] "feature_score"                      </w:t>
-      </w:r>
-      <w:r>
-        <w:br w:type="textWrapping"/>
-      </w:r>
-      <w:r>
-        <w:rPr>
-          <w:rStyle w:val="VerbatimChar"/>
-        </w:rPr>
-        <w:t xml:space="preserve">## [17] "feature_expCount"                   </w:t>
-      </w:r>
-      <w:r>
-        <w:br w:type="textWrapping"/>
-      </w:r>
-      <w:r>
-        <w:rPr>
-          <w:rStyle w:val="VerbatimChar"/>
-        </w:rPr>
-        <w:t xml:space="preserve">## [18] "feature_expNums"                    </w:t>
-      </w:r>
-      <w:r>
-        <w:br w:type="textWrapping"/>
-      </w:r>
-      <w:r>
-        <w:rPr>
-          <w:rStyle w:val="VerbatimChar"/>
-        </w:rPr>
-        <w:t xml:space="preserve">## [19] "feature_expScores"                  </w:t>
-      </w:r>
-      <w:r>
-        <w:br w:type="textWrapping"/>
-      </w:r>
-      <w:r>
-        <w:rPr>
-          <w:rStyle w:val="VerbatimChar"/>
-        </w:rPr>
-        <w:t xml:space="preserve">## [20] "feature_srow"</w:t>
-      </w:r>
-    </w:p>
-    <w:p>
-      <w:r>
-        <w:t xml:space="preserve">The gmWrite() function simplifies saving all tables in an output list from goldmine() as CSV files for viewing in a spreadsheet or processing outside of R.</w:t>
+          <w:rStyle w:val="KeywordTok"/>
+        </w:rPr>
+        <w:t xml:space="preserve">colnames</w:t>
+      </w:r>
+      <w:r>
+        <w:rPr>
+          <w:rStyle w:val="NormalTok"/>
+        </w:rPr>
+        <w:t xml:space="preserve">(gm$features$wgEncodeRegTfbsClusteredV3)</w:t>
       </w:r>
     </w:p>
     <w:p>
@@ -2747,6 +2921,193 @@
       </w:pPr>
       <w:r>
         <w:rPr>
+          <w:rStyle w:val="VerbatimChar"/>
+        </w:rPr>
+        <w:t xml:space="preserve">##  [1] "query.chr"                          </w:t>
+      </w:r>
+      <w:r>
+        <w:br w:type="textWrapping"/>
+      </w:r>
+      <w:r>
+        <w:rPr>
+          <w:rStyle w:val="VerbatimChar"/>
+        </w:rPr>
+        <w:t xml:space="preserve">##  [2] "query.start"                        </w:t>
+      </w:r>
+      <w:r>
+        <w:br w:type="textWrapping"/>
+      </w:r>
+      <w:r>
+        <w:rPr>
+          <w:rStyle w:val="VerbatimChar"/>
+        </w:rPr>
+        <w:t xml:space="preserve">##  [3] "query.end"                          </w:t>
+      </w:r>
+      <w:r>
+        <w:br w:type="textWrapping"/>
+      </w:r>
+      <w:r>
+        <w:rPr>
+          <w:rStyle w:val="VerbatimChar"/>
+        </w:rPr>
+        <w:t xml:space="preserve">##  [4] "feature.chr"                        </w:t>
+      </w:r>
+      <w:r>
+        <w:br w:type="textWrapping"/>
+      </w:r>
+      <w:r>
+        <w:rPr>
+          <w:rStyle w:val="VerbatimChar"/>
+        </w:rPr>
+        <w:t xml:space="preserve">##  [5] "feature.start"                      </w:t>
+      </w:r>
+      <w:r>
+        <w:br w:type="textWrapping"/>
+      </w:r>
+      <w:r>
+        <w:rPr>
+          <w:rStyle w:val="VerbatimChar"/>
+        </w:rPr>
+        <w:t xml:space="preserve">##  [6] "feature.end"                        </w:t>
+      </w:r>
+      <w:r>
+        <w:br w:type="textWrapping"/>
+      </w:r>
+      <w:r>
+        <w:rPr>
+          <w:rStyle w:val="VerbatimChar"/>
+        </w:rPr>
+        <w:t xml:space="preserve">##  [7] "overlap.query.per"                  </w:t>
+      </w:r>
+      <w:r>
+        <w:br w:type="textWrapping"/>
+      </w:r>
+      <w:r>
+        <w:rPr>
+          <w:rStyle w:val="VerbatimChar"/>
+        </w:rPr>
+        <w:t xml:space="preserve">##  [8] "overlap.feature.per"                </w:t>
+      </w:r>
+      <w:r>
+        <w:br w:type="textWrapping"/>
+      </w:r>
+      <w:r>
+        <w:rPr>
+          <w:rStyle w:val="VerbatimChar"/>
+        </w:rPr>
+        <w:t xml:space="preserve">##  [9] "overlap.bp"                         </w:t>
+      </w:r>
+      <w:r>
+        <w:br w:type="textWrapping"/>
+      </w:r>
+      <w:r>
+        <w:rPr>
+          <w:rStyle w:val="VerbatimChar"/>
+        </w:rPr>
+        <w:t xml:space="preserve">## [10] "query_anodev.padj"                  </w:t>
+      </w:r>
+      <w:r>
+        <w:br w:type="textWrapping"/>
+      </w:r>
+      <w:r>
+        <w:rPr>
+          <w:rStyle w:val="VerbatimChar"/>
+        </w:rPr>
+        <w:t xml:space="preserve">## [11] "query_pattern"                      </w:t>
+      </w:r>
+      <w:r>
+        <w:br w:type="textWrapping"/>
+      </w:r>
+      <w:r>
+        <w:rPr>
+          <w:rStyle w:val="VerbatimChar"/>
+        </w:rPr>
+        <w:t xml:space="preserve">## [12] "query_Cd8Naive_over_Cd4Naive.log2fc"</w:t>
+      </w:r>
+      <w:r>
+        <w:br w:type="textWrapping"/>
+      </w:r>
+      <w:r>
+        <w:rPr>
+          <w:rStyle w:val="VerbatimChar"/>
+        </w:rPr>
+        <w:t xml:space="preserve">## [13] "query_dmrid"                        </w:t>
+      </w:r>
+      <w:r>
+        <w:br w:type="textWrapping"/>
+      </w:r>
+      <w:r>
+        <w:rPr>
+          <w:rStyle w:val="VerbatimChar"/>
+        </w:rPr>
+        <w:t xml:space="preserve">## [14] "query_qrow"                         </w:t>
+      </w:r>
+      <w:r>
+        <w:br w:type="textWrapping"/>
+      </w:r>
+      <w:r>
+        <w:rPr>
+          <w:rStyle w:val="VerbatimChar"/>
+        </w:rPr>
+        <w:t xml:space="preserve">## [15] "feature_name"                       </w:t>
+      </w:r>
+      <w:r>
+        <w:br w:type="textWrapping"/>
+      </w:r>
+      <w:r>
+        <w:rPr>
+          <w:rStyle w:val="VerbatimChar"/>
+        </w:rPr>
+        <w:t xml:space="preserve">## [16] "feature_score"                      </w:t>
+      </w:r>
+      <w:r>
+        <w:br w:type="textWrapping"/>
+      </w:r>
+      <w:r>
+        <w:rPr>
+          <w:rStyle w:val="VerbatimChar"/>
+        </w:rPr>
+        <w:t xml:space="preserve">## [17] "feature_expCount"                   </w:t>
+      </w:r>
+      <w:r>
+        <w:br w:type="textWrapping"/>
+      </w:r>
+      <w:r>
+        <w:rPr>
+          <w:rStyle w:val="VerbatimChar"/>
+        </w:rPr>
+        <w:t xml:space="preserve">## [18] "feature_expNums"                    </w:t>
+      </w:r>
+      <w:r>
+        <w:br w:type="textWrapping"/>
+      </w:r>
+      <w:r>
+        <w:rPr>
+          <w:rStyle w:val="VerbatimChar"/>
+        </w:rPr>
+        <w:t xml:space="preserve">## [19] "feature_expScores"                  </w:t>
+      </w:r>
+      <w:r>
+        <w:br w:type="textWrapping"/>
+      </w:r>
+      <w:r>
+        <w:rPr>
+          <w:rStyle w:val="VerbatimChar"/>
+        </w:rPr>
+        <w:t xml:space="preserve">## [20] "feature_srow"</w:t>
+      </w:r>
+    </w:p>
+    <w:p>
+      <w:r>
+        <w:t xml:space="preserve">The gmWrite() function simplifies saving all tables in an output list from goldmine() as CSV files for viewing in a spreadsheet or processing outside of R.</w:t>
+      </w:r>
+    </w:p>
+    <w:p>
+      <w:pPr>
+        <w:pStyle w:val="SourceCode"/>
+      </w:pPr>
+      <w:r>
+        <w:rPr>
           <w:rStyle w:val="KeywordTok"/>
         </w:rPr>
         <w:t xml:space="preserve">gmWrite</w:t>
@@ -2780,8 +3141,8 @@
       <w:pPr>
         <w:pStyle w:val="Heading2"/>
       </w:pPr>
-      <w:bookmarkStart w:id="34" w:name="summary-plots-of-gene-model-and-feature-context-proportions"/>
-      <w:bookmarkEnd w:id="34"/>
+      <w:bookmarkStart w:id="39" w:name="summary-plots-of-gene-model-and-feature-context-proportions"/>
+      <w:bookmarkEnd w:id="39"/>
       <w:r>
         <w:t xml:space="preserve">Summary Plots of Gene Model and Feature Context Proportions</w:t>
       </w:r>
@@ -3694,13 +4055,13 @@
               <a:graphicData uri="http://schemas.openxmlformats.org/drawingml/2006/picture">
                 <pic:pic>
                   <pic:nvPicPr>
-                    <pic:cNvPr descr="goldmine_files/figure-docx/unnamed-chunk-19-1.png" id="0" name="Picture"/>
+                    <pic:cNvPr descr="goldmine_files/figure-docx/unnamed-chunk-20-1.png" id="0" name="Picture"/>
                     <pic:cNvPicPr>
                       <a:picLocks noChangeArrowheads="1" noChangeAspect="1"/>
                     </pic:cNvPicPr>
                   </pic:nvPicPr>
                   <pic:blipFill>
-                    <a:blip r:embed="rId35"/>
+                    <a:blip r:embed="rId40"/>
                     <a:stretch>
                       <a:fillRect/>
                     </a:stretch>
@@ -4562,6 +4923,195 @@
         <w:rPr>
           <w:rStyle w:val="NormalTok"/>
         </w:rPr>
+        <w:t xml:space="preserve">(chr),</w:t>
+      </w:r>
+      <w:r>
+        <w:br w:type="textWrapping"/>
+      </w:r>
+      <w:r>
+        <w:rPr>
+          <w:rStyle w:val="NormalTok"/>
+        </w:rPr>
+        <w:t xml:space="preserve"> </w:t>
+      </w:r>
+      <w:r>
+        <w:rPr>
+          <w:rStyle w:val="NormalTok"/>
+        </w:rPr>
+        <w:t xml:space="preserve"> </w:t>
+      </w:r>
+      <w:r>
+        <w:rPr>
+          <w:rStyle w:val="NormalTok"/>
+        </w:rPr>
+        <w:t xml:space="preserve"> </w:t>
+      </w:r>
+      <w:r>
+        <w:rPr>
+          <w:rStyle w:val="NormalTok"/>
+        </w:rPr>
+        <w:t xml:space="preserve"> </w:t>
+      </w:r>
+      <w:r>
+        <w:rPr>
+          <w:rStyle w:val="NormalTok"/>
+        </w:rPr>
+        <w:t xml:space="preserve"> </w:t>
+      </w:r>
+      <w:r>
+        <w:rPr>
+          <w:rStyle w:val="NormalTok"/>
+        </w:rPr>
+        <w:t xml:space="preserve"> </w:t>
+      </w:r>
+      <w:r>
+        <w:rPr>
+          <w:rStyle w:val="NormalTok"/>
+        </w:rPr>
+        <w:t xml:space="preserve"> </w:t>
+      </w:r>
+      <w:r>
+        <w:rPr>
+          <w:rStyle w:val="NormalTok"/>
+        </w:rPr>
+        <w:t xml:space="preserve"> </w:t>
+      </w:r>
+      <w:r>
+        <w:rPr>
+          <w:rStyle w:val="NormalTok"/>
+        </w:rPr>
+        <w:t xml:space="preserve"> </w:t>
+      </w:r>
+      <w:r>
+        <w:rPr>
+          <w:rStyle w:val="NormalTok"/>
+        </w:rPr>
+        <w:t xml:space="preserve"> </w:t>
+      </w:r>
+      <w:r>
+        <w:rPr>
+          <w:rStyle w:val="NormalTok"/>
+        </w:rPr>
+        <w:t xml:space="preserve"> </w:t>
+      </w:r>
+      <w:r>
+        <w:rPr>
+          <w:rStyle w:val="NormalTok"/>
+        </w:rPr>
+        <w:t xml:space="preserve"> </w:t>
+      </w:r>
+      <w:r>
+        <w:rPr>
+          <w:rStyle w:val="NormalTok"/>
+        </w:rPr>
+        <w:t xml:space="preserve"> </w:t>
+      </w:r>
+      <w:r>
+        <w:rPr>
+          <w:rStyle w:val="NormalTok"/>
+        </w:rPr>
+        <w:t xml:space="preserve"> </w:t>
+      </w:r>
+      <w:r>
+        <w:rPr>
+          <w:rStyle w:val="NormalTok"/>
+        </w:rPr>
+        <w:t xml:space="preserve"> </w:t>
+      </w:r>
+      <w:r>
+        <w:rPr>
+          <w:rStyle w:val="NormalTok"/>
+        </w:rPr>
+        <w:t xml:space="preserve"> </w:t>
+      </w:r>
+      <w:r>
+        <w:rPr>
+          <w:rStyle w:val="NormalTok"/>
+        </w:rPr>
+        <w:t xml:space="preserve"> </w:t>
+      </w:r>
+      <w:r>
+        <w:rPr>
+          <w:rStyle w:val="NormalTok"/>
+        </w:rPr>
+        <w:t xml:space="preserve"> </w:t>
+      </w:r>
+      <w:r>
+        <w:rPr>
+          <w:rStyle w:val="NormalTok"/>
+        </w:rPr>
+        <w:t xml:space="preserve"> </w:t>
+      </w:r>
+      <w:r>
+        <w:rPr>
+          <w:rStyle w:val="NormalTok"/>
+        </w:rPr>
+        <w:t xml:space="preserve"> </w:t>
+      </w:r>
+      <w:r>
+        <w:rPr>
+          <w:rStyle w:val="NormalTok"/>
+        </w:rPr>
+        <w:t xml:space="preserve"> </w:t>
+      </w:r>
+      <w:r>
+        <w:rPr>
+          <w:rStyle w:val="NormalTok"/>
+        </w:rPr>
+        <w:t xml:space="preserve"> </w:t>
+      </w:r>
+      <w:r>
+        <w:rPr>
+          <w:rStyle w:val="NormalTok"/>
+        </w:rPr>
+        <w:t xml:space="preserve"> </w:t>
+      </w:r>
+      <w:r>
+        <w:rPr>
+          <w:rStyle w:val="NormalTok"/>
+        </w:rPr>
+        <w:t xml:space="preserve"> </w:t>
+      </w:r>
+      <w:r>
+        <w:rPr>
+          <w:rStyle w:val="DataTypeTok"/>
+        </w:rPr>
+        <w:t xml:space="preserve">Enhancers=</w:t>
+      </w:r>
+      <w:r>
+        <w:rPr>
+          <w:rStyle w:val="KeywordTok"/>
+        </w:rPr>
+        <w:t xml:space="preserve">sum</w:t>
+      </w:r>
+      <w:r>
+        <w:rPr>
+          <w:rStyle w:val="NormalTok"/>
+        </w:rPr>
+        <w:t xml:space="preserve">(enhancers_per&gt;</w:t>
+      </w:r>
+      <w:r>
+        <w:rPr>
+          <w:rStyle w:val="DecValTok"/>
+        </w:rPr>
+        <w:t xml:space="preserve">0</w:t>
+      </w:r>
+      <w:r>
+        <w:rPr>
+          <w:rStyle w:val="NormalTok"/>
+        </w:rPr>
+        <w:t xml:space="preserve">)/</w:t>
+      </w:r>
+      <w:r>
+        <w:rPr>
+          <w:rStyle w:val="KeywordTok"/>
+        </w:rPr>
+        <w:t xml:space="preserve">length</w:t>
+      </w:r>
+      <w:r>
+        <w:rPr>
+          <w:rStyle w:val="NormalTok"/>
+        </w:rPr>
         <w:t xml:space="preserve">(chr)),</w:t>
       </w:r>
       <w:r>
@@ -5217,20 +5767,20 @@
       <w:r>
         <w:drawing>
           <wp:inline>
-            <wp:extent cx="5440680" cy="3627120"/>
+            <wp:extent cx="5440680" cy="3108960"/>
             <wp:effectExtent b="0" l="0" r="0" t="0"/>
             <wp:docPr descr="" id="1" name="Picture"/>
             <a:graphic>
               <a:graphicData uri="http://schemas.openxmlformats.org/drawingml/2006/picture">
                 <pic:pic>
                   <pic:nvPicPr>
-                    <pic:cNvPr descr="goldmine_files/figure-docx/unnamed-chunk-20-1.png" id="0" name="Picture"/>
+                    <pic:cNvPr descr="goldmine_files/figure-docx/unnamed-chunk-21-1.png" id="0" name="Picture"/>
                     <pic:cNvPicPr>
                       <a:picLocks noChangeArrowheads="1" noChangeAspect="1"/>
                     </pic:cNvPicPr>
                   </pic:nvPicPr>
                   <pic:blipFill>
-                    <a:blip r:embed="rId36"/>
+                    <a:blip r:embed="rId41"/>
                     <a:stretch>
                       <a:fillRect/>
                     </a:stretch>
@@ -5238,7 +5788,7 @@
                   <pic:spPr bwMode="auto">
                     <a:xfrm>
                       <a:off x="0" y="0"/>
-                      <a:ext cx="5440680" cy="3627120"/>
+                      <a:ext cx="5440680" cy="3108960"/>
                     </a:xfrm>
                     <a:prstGeom prst="rect">
                       <a:avLst/>
@@ -5261,8 +5811,8 @@
       <w:pPr>
         <w:pStyle w:val="Heading1"/>
       </w:pPr>
-      <w:bookmarkStart w:id="37" w:name="example-2-meta-analysis-of-many-range-sets"/>
-      <w:bookmarkEnd w:id="37"/>
+      <w:bookmarkStart w:id="42" w:name="example-2-meta-analysis-of-many-range-sets"/>
+      <w:bookmarkEnd w:id="42"/>
       <w:r>
         <w:t xml:space="preserve">Example 2: Meta-Analysis of Many Range Sets</w:t>
       </w:r>
@@ -7242,13 +7792,13 @@
               <a:graphicData uri="http://schemas.openxmlformats.org/drawingml/2006/picture">
                 <pic:pic>
                   <pic:nvPicPr>
-                    <pic:cNvPr descr="goldmine_files/figure-docx/unnamed-chunk-24-1.png" id="0" name="Picture"/>
+                    <pic:cNvPr descr="goldmine_files/figure-docx/unnamed-chunk-25-1.png" id="0" name="Picture"/>
                     <pic:cNvPicPr>
                       <a:picLocks noChangeArrowheads="1" noChangeAspect="1"/>
                     </pic:cNvPicPr>
                   </pic:nvPicPr>
                   <pic:blipFill>
-                    <a:blip r:embed="rId38"/>
+                    <a:blip r:embed="rId43"/>
                     <a:stretch>
                       <a:fillRect/>
                     </a:stretch>
@@ -7284,8 +7834,8 @@
       <w:pPr>
         <w:pStyle w:val="Heading1"/>
       </w:pPr>
-      <w:bookmarkStart w:id="39" w:name="appendix"/>
-      <w:bookmarkEnd w:id="39"/>
+      <w:bookmarkStart w:id="44" w:name="appendix"/>
+      <w:bookmarkEnd w:id="44"/>
       <w:r>
         <w:t xml:space="preserve">Appendix</w:t>
       </w:r>
@@ -7294,8 +7844,8 @@
       <w:pPr>
         <w:pStyle w:val="Heading2"/>
       </w:pPr>
-      <w:bookmarkStart w:id="40" w:name="direct-import-of-ucsc-genome-browser-tables"/>
-      <w:bookmarkEnd w:id="40"/>
+      <w:bookmarkStart w:id="45" w:name="direct-import-of-ucsc-genome-browser-tables"/>
+      <w:bookmarkEnd w:id="45"/>
       <w:r>
         <w:t xml:space="preserve">Direct Import of UCSC Genome Browser Tables</w:t>
       </w:r>
@@ -7535,7 +8085,7 @@
       <w:r>
         <w:t xml:space="preserve"> </w:t>
       </w:r>
-      <w:hyperlink r:id="rId33">
+      <w:hyperlink r:id="rId34">
         <w:r>
           <w:rPr>
             <w:rStyle w:val="Link"/>
@@ -7554,8 +8104,8 @@
       <w:pPr>
         <w:pStyle w:val="Heading2"/>
       </w:pPr>
-      <w:bookmarkStart w:id="41" w:name="reproducible-annotation"/>
-      <w:bookmarkEnd w:id="41"/>
+      <w:bookmarkStart w:id="46" w:name="reproducible-annotation"/>
+      <w:bookmarkEnd w:id="46"/>
       <w:r>
         <w:t xml:space="preserve">Reproducible Annotation</w:t>
       </w:r>
@@ -7658,7 +8208,7 @@
     </w:lvl>
   </w:abstractNum>
   <w:abstractNum w:abstractNumId="990">
-    <w:nsid w:val="88776430"/>
+    <w:nsid w:val="ccb2c442"/>
     <w:multiLevelType w:val="multilevel"/>
     <w:lvl w:ilvl="0">
       <w:numFmt w:val="bullet"/>
@@ -7739,7 +8289,7 @@
     </w:lvl>
   </w:abstractNum>
   <w:abstractNum w:abstractNumId="991">
-    <w:nsid w:val="6fc07f1e"/>
+    <w:nsid w:val="99532e13"/>
     <w:multiLevelType w:val="multilevel"/>
     <w:lvl w:ilvl="0">
       <w:numFmt w:val="bullet"/>

</xml_diff>